<commit_message>
Signed-off-by: Prosperi  Oliver (DIP) <PROSPERIO@ge-admin.ad.etat-ge.ch>
</commit_message>
<xml_diff>
--- a/DE_sources/Berufe.docx
+++ b/DE_sources/Berufe.docx
@@ -4,16 +4,6 @@
   <w:body>
     <w:p>
       <w:pPr>
-        <w:spacing w:line="240" w:before="100" w:beforeAutospacing="1" w:after="100" w:lineRule="auto" w:afterAutospacing="1"/>
-        <w:outlineLvl w:val="0"/>
-        <w:rPr>
-          <w:rFonts w:hAnsi="Times New Roman" w:cs="Times New Roman" w:eastAsia="Times New Roman" w:ascii="Times New Roman"/>
-          <w:b/>
-          <w:bCs/>
-          <w:kern w:val="36"/>
-          <w:sz w:val="48"/>
-          <w:szCs w:val="48"/>
-        </w:rPr>
         <w:pStyle w:val="Titre1"/>
       </w:pPr>
       <w:r>
@@ -22,30 +12,23 @@
     </w:p>
     <w:p>
       <w:pPr>
-        <w:spacing w:line="240" w:before="100" w:beforeAutospacing="1" w:after="100" w:lineRule="auto" w:afterAutospacing="1"/>
-        <w:rPr>
-          <w:rFonts w:hAnsi="Times New Roman" w:cs="Times New Roman" w:eastAsia="Times New Roman" w:ascii="Times New Roman"/>
-          <w:sz w:val="24"/>
-          <w:szCs w:val="24"/>
-        </w:rPr>
         <w:pStyle w:val="NormalWeb"/>
       </w:pPr>
       <w:r>
-        <w:t xml:space="preserve">Il existe beaucoup d'emplois différents.</w:t>
+        <w:t>Il existe beaucoup d'emplois différents.</w:t>
       </w:r>
     </w:p>
     <w:p>
       <w:pPr>
-        <w:spacing w:line="240" w:before="100" w:beforeAutospacing="1" w:after="100" w:lineRule="auto" w:afterAutospacing="1"/>
-        <w:rPr>
-          <w:rFonts w:hAnsi="Times New Roman" w:cs="Times New Roman" w:eastAsia="Times New Roman" w:ascii="Times New Roman"/>
-          <w:sz w:val="24"/>
-          <w:szCs w:val="24"/>
-        </w:rPr>
         <w:pStyle w:val="NormalWeb"/>
       </w:pPr>
-      <w:r>
-        <w:t xml:space="preserve">un </w:t>
+      <w:proofErr w:type="gramStart"/>
+      <w:r>
+        <w:t>un</w:t>
+      </w:r>
+      <w:proofErr w:type="gramEnd"/>
+      <w:r>
+        <w:t xml:space="preserve"> </w:t>
       </w:r>
       <w:r>
         <w:rPr>
@@ -55,17 +38,19 @@
         <w:t>Enseignant</w:t>
       </w:r>
       <w:r>
-        <w:t xml:space="preserve"> enseigne au élèves et leur apprend différentes choses. In einer Volksschule lehren Lehrer den Kindern das Lesen und Schreiben. Lehrer arbeiten auch mit älteren Kindern und Jugendlichen. Dort unterrichten sie meistens ein bestimmtes Fach, Mathematik oder Sprachen zum Beispiel.</w:t>
+        <w:t xml:space="preserve"> enseigne au élèves et leur apprend différentes choses. In einer Primarschule</w:t>
+      </w:r>
+      <w:bookmarkStart w:id="0" w:name="_GoBack"/>
+      <w:bookmarkEnd w:id="0"/>
+      <w:r>
+        <w:t xml:space="preserve"> lehren Lehrer den Kindern das Lesen und Schreiben. Lehrer arbeiten auch mit älteren Kindern und Jugendlichen. Dort unterrichten sie meistens ein bestimmtes Fach, Mathematik oder S</w:t>
+      </w:r>
+      <w:r>
+        <w:t>prachen zum Beispiel.</w:t>
       </w:r>
     </w:p>
     <w:p>
       <w:pPr>
-        <w:spacing w:line="240" w:before="100" w:beforeAutospacing="1" w:after="100" w:lineRule="auto" w:afterAutospacing="1"/>
-        <w:rPr>
-          <w:rFonts w:hAnsi="Times New Roman" w:cs="Times New Roman" w:eastAsia="Times New Roman" w:ascii="Times New Roman"/>
-          <w:sz w:val="24"/>
-          <w:szCs w:val="24"/>
-        </w:rPr>
         <w:pStyle w:val="NormalWeb"/>
       </w:pPr>
       <w:r>
@@ -79,17 +64,14 @@
         <w:t>Arzt</w:t>
       </w:r>
       <w:r>
-        <w:t xml:space="preserve">. Ein Arzt behandelt kranke Leute in einer Praxis oder im Krankenhaus. Er untersucht die Menschen und stellt fest, was ihnen fehlt. Er verschreibt Medikamente oder andere Behandlungen. Es gibt viele verschiedene Ärzte, manche sind Chirurgen, andere sind Ohrenärzte oder Zahnärzte.</w:t>
+        <w:t>. Ein Arzt behandelt kranke Leute in einer Praxis oder im Krankenhaus. Er untersucht die Menschen und stellt fest, was ihnen fehlt. Er verschreibt Medikamente oder</w:t>
+      </w:r>
+      <w:r>
+        <w:t xml:space="preserve"> andere Behandlungen. Es gibt viele verschiedene Ärzte, manche sind Chirurgen, andere sind Ohrenärzte oder Zahnärzte.</w:t>
       </w:r>
     </w:p>
     <w:p>
       <w:pPr>
-        <w:spacing w:line="240" w:before="100" w:beforeAutospacing="1" w:after="100" w:lineRule="auto" w:afterAutospacing="1"/>
-        <w:rPr>
-          <w:rFonts w:hAnsi="Times New Roman" w:cs="Times New Roman" w:eastAsia="Times New Roman" w:ascii="Times New Roman"/>
-          <w:sz w:val="24"/>
-          <w:szCs w:val="24"/>
-        </w:rPr>
         <w:pStyle w:val="NormalWeb"/>
       </w:pPr>
       <w:r>
@@ -103,17 +85,14 @@
         <w:t>Bäcker</w:t>
       </w:r>
       <w:r>
-        <w:t xml:space="preserve">. Er stellt Brot her. Dazu muss er wissen, wie man Mehl, Salz, Hefe und andere Zutaten mischt. Bäcker können sehr viele verschiedene Sorten Brot machen, auch süßes Gebäck.</w:t>
+        <w:t>. Er stellt Brot her. Dazu muss er wiss</w:t>
+      </w:r>
+      <w:r>
+        <w:t>en, wie man Mehl, Salz, Hefe und andere Zutaten mischt. Bäcker können sehr viele verschiedene Sorten Brot machen, auch süßes Gebäck.</w:t>
       </w:r>
     </w:p>
     <w:p>
       <w:pPr>
-        <w:spacing w:line="240" w:before="100" w:beforeAutospacing="1" w:after="100" w:lineRule="auto" w:afterAutospacing="1"/>
-        <w:rPr>
-          <w:rFonts w:hAnsi="Times New Roman" w:cs="Times New Roman" w:eastAsia="Times New Roman" w:ascii="Times New Roman"/>
-          <w:sz w:val="24"/>
-          <w:szCs w:val="24"/>
-        </w:rPr>
         <w:pStyle w:val="NormalWeb"/>
       </w:pPr>
       <w:r>
@@ -127,17 +106,14 @@
         <w:t>Bauer</w:t>
       </w:r>
       <w:r>
-        <w:t xml:space="preserve"> arbeitet auch mit Lebensmitteln. Auf seinem Hof hält er Tiere wie Kühe, Hühner oder Schweine. Auf den Feldern pflanzt er Getreidesorten oder Gemüse und Obst. Das liefert er an Supermärkte oder verkauft es selbst auf einem Markt.</w:t>
+        <w:t xml:space="preserve"> arbeitet auch mit Lebensmitteln. Auf seinem Hof hält er Tiere wie Kühe, Hühner oder Schweine. Auf den Feldern pfl</w:t>
+      </w:r>
+      <w:r>
+        <w:t>anzt er Getreidesorten oder Gemüse und Obst. Das liefert er an Supermärkte oder verkauft es selbst auf einem Markt.</w:t>
       </w:r>
     </w:p>
     <w:p>
       <w:pPr>
-        <w:spacing w:line="240" w:before="100" w:beforeAutospacing="1" w:after="100" w:lineRule="auto" w:afterAutospacing="1"/>
-        <w:rPr>
-          <w:rFonts w:hAnsi="Times New Roman" w:cs="Times New Roman" w:eastAsia="Times New Roman" w:ascii="Times New Roman"/>
-          <w:sz w:val="24"/>
-          <w:szCs w:val="24"/>
-        </w:rPr>
         <w:pStyle w:val="NormalWeb"/>
       </w:pPr>
       <w:r>
@@ -151,17 +127,14 @@
         <w:t>Koch</w:t>
       </w:r>
       <w:r>
-        <w:t xml:space="preserve"> arbeitet auch mit Lebensmitteln. In einem Restaurant bereitet er die Speisen zu. Seine Ausbildung macht er entweder in einer Schule oder in einer Lehre.</w:t>
+        <w:t xml:space="preserve"> arbeitet auch mit Lebensmitteln. In einem Restaurant bereitet er die Speisen zu. Seine Ausbildung macht er entweder in einer Schule</w:t>
+      </w:r>
+      <w:r>
+        <w:t xml:space="preserve"> oder in einer Lehre.</w:t>
       </w:r>
     </w:p>
     <w:p>
       <w:pPr>
-        <w:spacing w:line="240" w:before="100" w:beforeAutospacing="1" w:after="100" w:lineRule="auto" w:afterAutospacing="1"/>
-        <w:rPr>
-          <w:rFonts w:hAnsi="Times New Roman" w:cs="Times New Roman" w:eastAsia="Times New Roman" w:ascii="Times New Roman"/>
-          <w:sz w:val="24"/>
-          <w:szCs w:val="24"/>
-        </w:rPr>
         <w:pStyle w:val="NormalWeb"/>
       </w:pPr>
       <w:r>
@@ -181,7 +154,7 @@
     <w:p/>
     <w:sectPr>
       <w:pgSz w:w="11906" w:h="16838"/>
-      <w:pgMar w:gutter="0" w:bottom="1417" w:left="1417" w:footer="708" w:top="1417" w:right="1417" w:header="708"/>
+      <w:pgMar w:top="1417" w:right="1417" w:bottom="1417" w:left="1417" w:header="708" w:footer="708" w:gutter="0"/>
       <w:cols w:space="708"/>
       <w:docGrid w:linePitch="360"/>
     </w:sectPr>
@@ -192,177 +165,178 @@
 <file path=word/styles.xml><?xml version="1.0" encoding="utf-8"?>
 <w:styles xmlns:mc="http://schemas.openxmlformats.org/markup-compatibility/2006" xmlns:r="http://schemas.openxmlformats.org/officeDocument/2006/relationships" xmlns:w="http://schemas.openxmlformats.org/wordprocessingml/2006/main" xmlns:w14="http://schemas.microsoft.com/office/word/2010/wordml" xmlns:w15="http://schemas.microsoft.com/office/word/2012/wordml" xmlns:w16se="http://schemas.microsoft.com/office/word/2015/wordml/symex" mc:Ignorable="w14 w15 w16se">
   <w:docDefaults>
+    <w:rPrDefault>
+      <w:rPr>
+        <w:rFonts w:asciiTheme="minorHAnsi" w:eastAsiaTheme="minorHAnsi" w:hAnsiTheme="minorHAnsi" w:cstheme="minorBidi"/>
+        <w:sz w:val="22"/>
+        <w:szCs w:val="22"/>
+        <w:lang w:val="fr-CH" w:eastAsia="fr-CH" w:bidi="ar-SA"/>
+      </w:rPr>
+    </w:rPrDefault>
     <w:pPrDefault>
       <w:pPr>
-        <w:spacing w:line="259" w:after="160" w:lineRule="auto"/>
+        <w:spacing w:after="160" w:line="259" w:lineRule="auto"/>
       </w:pPr>
     </w:pPrDefault>
-    <w:rPrDefault>
-      <w:rPr>
-        <w:rFonts w:eastAsiaTheme="minorHAnsi" w:cstheme="minorBidi" w:asciiTheme="minorHAnsi" w:hAnsiTheme="minorHAnsi"/>
-        <w:sz w:val="22"/>
-        <w:szCs w:val="22"/>
-      </w:rPr>
-    </w:rPrDefault>
   </w:docDefaults>
-  <w:latentStyles w:defUIPriority="99" w:defQFormat="0" w:defSemiHidden="0" w:count="371" w:defLockedState="0" w:defUnhideWhenUsed="0">
+  <w:latentStyles w:defLockedState="0" w:defUIPriority="99" w:defSemiHidden="0" w:defUnhideWhenUsed="0" w:defQFormat="0" w:count="371">
     <w:lsdException w:name="Normal" w:uiPriority="0" w:qFormat="1"/>
     <w:lsdException w:name="heading 1" w:uiPriority="9" w:qFormat="1"/>
-    <w:lsdException w:unhideWhenUsed="1" w:semiHidden="1" w:name="heading 2" w:uiPriority="9" w:qFormat="1"/>
-    <w:lsdException w:unhideWhenUsed="1" w:semiHidden="1" w:name="heading 3" w:uiPriority="9" w:qFormat="1"/>
-    <w:lsdException w:unhideWhenUsed="1" w:semiHidden="1" w:name="heading 4" w:uiPriority="9" w:qFormat="1"/>
-    <w:lsdException w:unhideWhenUsed="1" w:semiHidden="1" w:name="heading 5" w:uiPriority="9" w:qFormat="1"/>
-    <w:lsdException w:unhideWhenUsed="1" w:semiHidden="1" w:name="heading 6" w:uiPriority="9" w:qFormat="1"/>
-    <w:lsdException w:unhideWhenUsed="1" w:semiHidden="1" w:name="heading 7" w:uiPriority="9" w:qFormat="1"/>
-    <w:lsdException w:unhideWhenUsed="1" w:semiHidden="1" w:name="heading 8" w:uiPriority="9" w:qFormat="1"/>
-    <w:lsdException w:unhideWhenUsed="1" w:semiHidden="1" w:name="heading 9" w:uiPriority="9" w:qFormat="1"/>
-    <w:lsdException w:unhideWhenUsed="1" w:semiHidden="1" w:name="index 1"/>
-    <w:lsdException w:unhideWhenUsed="1" w:semiHidden="1" w:name="index 2"/>
-    <w:lsdException w:unhideWhenUsed="1" w:semiHidden="1" w:name="index 3"/>
-    <w:lsdException w:unhideWhenUsed="1" w:semiHidden="1" w:name="index 4"/>
-    <w:lsdException w:unhideWhenUsed="1" w:semiHidden="1" w:name="index 5"/>
-    <w:lsdException w:unhideWhenUsed="1" w:semiHidden="1" w:name="index 6"/>
-    <w:lsdException w:unhideWhenUsed="1" w:semiHidden="1" w:name="index 7"/>
-    <w:lsdException w:unhideWhenUsed="1" w:semiHidden="1" w:name="index 8"/>
-    <w:lsdException w:unhideWhenUsed="1" w:semiHidden="1" w:name="index 9"/>
-    <w:lsdException w:unhideWhenUsed="1" w:semiHidden="1" w:name="toc 1" w:uiPriority="39"/>
-    <w:lsdException w:unhideWhenUsed="1" w:semiHidden="1" w:name="toc 2" w:uiPriority="39"/>
-    <w:lsdException w:unhideWhenUsed="1" w:semiHidden="1" w:name="toc 3" w:uiPriority="39"/>
-    <w:lsdException w:unhideWhenUsed="1" w:semiHidden="1" w:name="toc 4" w:uiPriority="39"/>
-    <w:lsdException w:unhideWhenUsed="1" w:semiHidden="1" w:name="toc 5" w:uiPriority="39"/>
-    <w:lsdException w:unhideWhenUsed="1" w:semiHidden="1" w:name="toc 6" w:uiPriority="39"/>
-    <w:lsdException w:unhideWhenUsed="1" w:semiHidden="1" w:name="toc 7" w:uiPriority="39"/>
-    <w:lsdException w:unhideWhenUsed="1" w:semiHidden="1" w:name="toc 8" w:uiPriority="39"/>
-    <w:lsdException w:unhideWhenUsed="1" w:semiHidden="1" w:name="toc 9" w:uiPriority="39"/>
-    <w:lsdException w:unhideWhenUsed="1" w:semiHidden="1" w:name="Normal Indent"/>
-    <w:lsdException w:unhideWhenUsed="1" w:semiHidden="1" w:name="footnote text"/>
-    <w:lsdException w:unhideWhenUsed="1" w:semiHidden="1" w:name="annotation text"/>
-    <w:lsdException w:unhideWhenUsed="1" w:semiHidden="1" w:name="header"/>
-    <w:lsdException w:unhideWhenUsed="1" w:semiHidden="1" w:name="footer"/>
-    <w:lsdException w:unhideWhenUsed="1" w:semiHidden="1" w:name="index heading"/>
-    <w:lsdException w:unhideWhenUsed="1" w:semiHidden="1" w:name="caption" w:uiPriority="35" w:qFormat="1"/>
-    <w:lsdException w:unhideWhenUsed="1" w:semiHidden="1" w:name="table of figures"/>
-    <w:lsdException w:unhideWhenUsed="1" w:semiHidden="1" w:name="envelope address"/>
-    <w:lsdException w:unhideWhenUsed="1" w:semiHidden="1" w:name="envelope return"/>
-    <w:lsdException w:unhideWhenUsed="1" w:semiHidden="1" w:name="footnote reference"/>
-    <w:lsdException w:unhideWhenUsed="1" w:semiHidden="1" w:name="annotation reference"/>
-    <w:lsdException w:unhideWhenUsed="1" w:semiHidden="1" w:name="line number"/>
-    <w:lsdException w:unhideWhenUsed="1" w:semiHidden="1" w:name="page number"/>
-    <w:lsdException w:unhideWhenUsed="1" w:semiHidden="1" w:name="endnote reference"/>
-    <w:lsdException w:unhideWhenUsed="1" w:semiHidden="1" w:name="endnote text"/>
-    <w:lsdException w:unhideWhenUsed="1" w:semiHidden="1" w:name="table of authorities"/>
-    <w:lsdException w:unhideWhenUsed="1" w:semiHidden="1" w:name="macro"/>
-    <w:lsdException w:unhideWhenUsed="1" w:semiHidden="1" w:name="toa heading"/>
-    <w:lsdException w:unhideWhenUsed="1" w:semiHidden="1" w:name="List"/>
-    <w:lsdException w:unhideWhenUsed="1" w:semiHidden="1" w:name="List Bullet"/>
-    <w:lsdException w:unhideWhenUsed="1" w:semiHidden="1" w:name="List Number"/>
-    <w:lsdException w:unhideWhenUsed="1" w:semiHidden="1" w:name="List 2"/>
-    <w:lsdException w:unhideWhenUsed="1" w:semiHidden="1" w:name="List 3"/>
-    <w:lsdException w:unhideWhenUsed="1" w:semiHidden="1" w:name="List 4"/>
-    <w:lsdException w:unhideWhenUsed="1" w:semiHidden="1" w:name="List 5"/>
-    <w:lsdException w:unhideWhenUsed="1" w:semiHidden="1" w:name="List Bullet 2"/>
-    <w:lsdException w:unhideWhenUsed="1" w:semiHidden="1" w:name="List Bullet 3"/>
-    <w:lsdException w:unhideWhenUsed="1" w:semiHidden="1" w:name="List Bullet 4"/>
-    <w:lsdException w:unhideWhenUsed="1" w:semiHidden="1" w:name="List Bullet 5"/>
-    <w:lsdException w:unhideWhenUsed="1" w:semiHidden="1" w:name="List Number 2"/>
-    <w:lsdException w:unhideWhenUsed="1" w:semiHidden="1" w:name="List Number 3"/>
-    <w:lsdException w:unhideWhenUsed="1" w:semiHidden="1" w:name="List Number 4"/>
-    <w:lsdException w:unhideWhenUsed="1" w:semiHidden="1" w:name="List Number 5"/>
+    <w:lsdException w:name="heading 2" w:semiHidden="1" w:uiPriority="9" w:unhideWhenUsed="1" w:qFormat="1"/>
+    <w:lsdException w:name="heading 3" w:semiHidden="1" w:uiPriority="9" w:unhideWhenUsed="1" w:qFormat="1"/>
+    <w:lsdException w:name="heading 4" w:semiHidden="1" w:uiPriority="9" w:unhideWhenUsed="1" w:qFormat="1"/>
+    <w:lsdException w:name="heading 5" w:semiHidden="1" w:uiPriority="9" w:unhideWhenUsed="1" w:qFormat="1"/>
+    <w:lsdException w:name="heading 6" w:semiHidden="1" w:uiPriority="9" w:unhideWhenUsed="1" w:qFormat="1"/>
+    <w:lsdException w:name="heading 7" w:semiHidden="1" w:uiPriority="9" w:unhideWhenUsed="1" w:qFormat="1"/>
+    <w:lsdException w:name="heading 8" w:semiHidden="1" w:uiPriority="9" w:unhideWhenUsed="1" w:qFormat="1"/>
+    <w:lsdException w:name="heading 9" w:semiHidden="1" w:uiPriority="9" w:unhideWhenUsed="1" w:qFormat="1"/>
+    <w:lsdException w:name="index 1" w:semiHidden="1" w:unhideWhenUsed="1"/>
+    <w:lsdException w:name="index 2" w:semiHidden="1" w:unhideWhenUsed="1"/>
+    <w:lsdException w:name="index 3" w:semiHidden="1" w:unhideWhenUsed="1"/>
+    <w:lsdException w:name="index 4" w:semiHidden="1" w:unhideWhenUsed="1"/>
+    <w:lsdException w:name="index 5" w:semiHidden="1" w:unhideWhenUsed="1"/>
+    <w:lsdException w:name="index 6" w:semiHidden="1" w:unhideWhenUsed="1"/>
+    <w:lsdException w:name="index 7" w:semiHidden="1" w:unhideWhenUsed="1"/>
+    <w:lsdException w:name="index 8" w:semiHidden="1" w:unhideWhenUsed="1"/>
+    <w:lsdException w:name="index 9" w:semiHidden="1" w:unhideWhenUsed="1"/>
+    <w:lsdException w:name="toc 1" w:semiHidden="1" w:uiPriority="39" w:unhideWhenUsed="1"/>
+    <w:lsdException w:name="toc 2" w:semiHidden="1" w:uiPriority="39" w:unhideWhenUsed="1"/>
+    <w:lsdException w:name="toc 3" w:semiHidden="1" w:uiPriority="39" w:unhideWhenUsed="1"/>
+    <w:lsdException w:name="toc 4" w:semiHidden="1" w:uiPriority="39" w:unhideWhenUsed="1"/>
+    <w:lsdException w:name="toc 5" w:semiHidden="1" w:uiPriority="39" w:unhideWhenUsed="1"/>
+    <w:lsdException w:name="toc 6" w:semiHidden="1" w:uiPriority="39" w:unhideWhenUsed="1"/>
+    <w:lsdException w:name="toc 7" w:semiHidden="1" w:uiPriority="39" w:unhideWhenUsed="1"/>
+    <w:lsdException w:name="toc 8" w:semiHidden="1" w:uiPriority="39" w:unhideWhenUsed="1"/>
+    <w:lsdException w:name="toc 9" w:semiHidden="1" w:uiPriority="39" w:unhideWhenUsed="1"/>
+    <w:lsdException w:name="Normal Indent" w:semiHidden="1" w:unhideWhenUsed="1"/>
+    <w:lsdException w:name="footnote text" w:semiHidden="1" w:unhideWhenUsed="1"/>
+    <w:lsdException w:name="annotation text" w:semiHidden="1" w:unhideWhenUsed="1"/>
+    <w:lsdException w:name="header" w:semiHidden="1" w:unhideWhenUsed="1"/>
+    <w:lsdException w:name="footer" w:semiHidden="1" w:unhideWhenUsed="1"/>
+    <w:lsdException w:name="index heading" w:semiHidden="1" w:unhideWhenUsed="1"/>
+    <w:lsdException w:name="caption" w:semiHidden="1" w:uiPriority="35" w:unhideWhenUsed="1" w:qFormat="1"/>
+    <w:lsdException w:name="table of figures" w:semiHidden="1" w:unhideWhenUsed="1"/>
+    <w:lsdException w:name="envelope address" w:semiHidden="1" w:unhideWhenUsed="1"/>
+    <w:lsdException w:name="envelope return" w:semiHidden="1" w:unhideWhenUsed="1"/>
+    <w:lsdException w:name="footnote reference" w:semiHidden="1" w:unhideWhenUsed="1"/>
+    <w:lsdException w:name="annotation reference" w:semiHidden="1" w:unhideWhenUsed="1"/>
+    <w:lsdException w:name="line number" w:semiHidden="1" w:unhideWhenUsed="1"/>
+    <w:lsdException w:name="page number" w:semiHidden="1" w:unhideWhenUsed="1"/>
+    <w:lsdException w:name="endnote reference" w:semiHidden="1" w:unhideWhenUsed="1"/>
+    <w:lsdException w:name="endnote text" w:semiHidden="1" w:unhideWhenUsed="1"/>
+    <w:lsdException w:name="table of authorities" w:semiHidden="1" w:unhideWhenUsed="1"/>
+    <w:lsdException w:name="macro" w:semiHidden="1" w:unhideWhenUsed="1"/>
+    <w:lsdException w:name="toa heading" w:semiHidden="1" w:unhideWhenUsed="1"/>
+    <w:lsdException w:name="List" w:semiHidden="1" w:unhideWhenUsed="1"/>
+    <w:lsdException w:name="List Bullet" w:semiHidden="1" w:unhideWhenUsed="1"/>
+    <w:lsdException w:name="List Number" w:semiHidden="1" w:unhideWhenUsed="1"/>
+    <w:lsdException w:name="List 2" w:semiHidden="1" w:unhideWhenUsed="1"/>
+    <w:lsdException w:name="List 3" w:semiHidden="1" w:unhideWhenUsed="1"/>
+    <w:lsdException w:name="List 4" w:semiHidden="1" w:unhideWhenUsed="1"/>
+    <w:lsdException w:name="List 5" w:semiHidden="1" w:unhideWhenUsed="1"/>
+    <w:lsdException w:name="List Bullet 2" w:semiHidden="1" w:unhideWhenUsed="1"/>
+    <w:lsdException w:name="List Bullet 3" w:semiHidden="1" w:unhideWhenUsed="1"/>
+    <w:lsdException w:name="List Bullet 4" w:semiHidden="1" w:unhideWhenUsed="1"/>
+    <w:lsdException w:name="List Bullet 5" w:semiHidden="1" w:unhideWhenUsed="1"/>
+    <w:lsdException w:name="List Number 2" w:semiHidden="1" w:unhideWhenUsed="1"/>
+    <w:lsdException w:name="List Number 3" w:semiHidden="1" w:unhideWhenUsed="1"/>
+    <w:lsdException w:name="List Number 4" w:semiHidden="1" w:unhideWhenUsed="1"/>
+    <w:lsdException w:name="List Number 5" w:semiHidden="1" w:unhideWhenUsed="1"/>
     <w:lsdException w:name="Title" w:uiPriority="10" w:qFormat="1"/>
-    <w:lsdException w:unhideWhenUsed="1" w:semiHidden="1" w:name="Closing"/>
-    <w:lsdException w:unhideWhenUsed="1" w:semiHidden="1" w:name="Signature"/>
-    <w:lsdException w:unhideWhenUsed="1" w:semiHidden="1" w:name="Default Paragraph Font" w:uiPriority="1"/>
-    <w:lsdException w:unhideWhenUsed="1" w:semiHidden="1" w:name="Body Text"/>
-    <w:lsdException w:unhideWhenUsed="1" w:semiHidden="1" w:name="Body Text Indent"/>
-    <w:lsdException w:unhideWhenUsed="1" w:semiHidden="1" w:name="List Continue"/>
-    <w:lsdException w:unhideWhenUsed="1" w:semiHidden="1" w:name="List Continue 2"/>
-    <w:lsdException w:unhideWhenUsed="1" w:semiHidden="1" w:name="List Continue 3"/>
-    <w:lsdException w:unhideWhenUsed="1" w:semiHidden="1" w:name="List Continue 4"/>
-    <w:lsdException w:unhideWhenUsed="1" w:semiHidden="1" w:name="List Continue 5"/>
-    <w:lsdException w:unhideWhenUsed="1" w:semiHidden="1" w:name="Message Header"/>
+    <w:lsdException w:name="Closing" w:semiHidden="1" w:unhideWhenUsed="1"/>
+    <w:lsdException w:name="Signature" w:semiHidden="1" w:unhideWhenUsed="1"/>
+    <w:lsdException w:name="Default Paragraph Font" w:semiHidden="1" w:uiPriority="1" w:unhideWhenUsed="1"/>
+    <w:lsdException w:name="Body Text" w:semiHidden="1" w:unhideWhenUsed="1"/>
+    <w:lsdException w:name="Body Text Indent" w:semiHidden="1" w:unhideWhenUsed="1"/>
+    <w:lsdException w:name="List Continue" w:semiHidden="1" w:unhideWhenUsed="1"/>
+    <w:lsdException w:name="List Continue 2" w:semiHidden="1" w:unhideWhenUsed="1"/>
+    <w:lsdException w:name="List Continue 3" w:semiHidden="1" w:unhideWhenUsed="1"/>
+    <w:lsdException w:name="List Continue 4" w:semiHidden="1" w:unhideWhenUsed="1"/>
+    <w:lsdException w:name="List Continue 5" w:semiHidden="1" w:unhideWhenUsed="1"/>
+    <w:lsdException w:name="Message Header" w:semiHidden="1" w:unhideWhenUsed="1"/>
     <w:lsdException w:name="Subtitle" w:uiPriority="11" w:qFormat="1"/>
-    <w:lsdException w:unhideWhenUsed="1" w:semiHidden="1" w:name="Salutation"/>
-    <w:lsdException w:unhideWhenUsed="1" w:semiHidden="1" w:name="Date"/>
-    <w:lsdException w:unhideWhenUsed="1" w:semiHidden="1" w:name="Body Text First Indent"/>
-    <w:lsdException w:unhideWhenUsed="1" w:semiHidden="1" w:name="Body Text First Indent 2"/>
-    <w:lsdException w:unhideWhenUsed="1" w:semiHidden="1" w:name="Note Heading"/>
-    <w:lsdException w:unhideWhenUsed="1" w:semiHidden="1" w:name="Body Text 2"/>
-    <w:lsdException w:unhideWhenUsed="1" w:semiHidden="1" w:name="Body Text 3"/>
-    <w:lsdException w:unhideWhenUsed="1" w:semiHidden="1" w:name="Body Text Indent 2"/>
-    <w:lsdException w:unhideWhenUsed="1" w:semiHidden="1" w:name="Body Text Indent 3"/>
-    <w:lsdException w:unhideWhenUsed="1" w:semiHidden="1" w:name="Block Text"/>
-    <w:lsdException w:unhideWhenUsed="1" w:semiHidden="1" w:name="Hyperlink"/>
-    <w:lsdException w:unhideWhenUsed="1" w:semiHidden="1" w:name="FollowedHyperlink"/>
+    <w:lsdException w:name="Salutation" w:semiHidden="1" w:unhideWhenUsed="1"/>
+    <w:lsdException w:name="Date" w:semiHidden="1" w:unhideWhenUsed="1"/>
+    <w:lsdException w:name="Body Text First Indent" w:semiHidden="1" w:unhideWhenUsed="1"/>
+    <w:lsdException w:name="Body Text First Indent 2" w:semiHidden="1" w:unhideWhenUsed="1"/>
+    <w:lsdException w:name="Note Heading" w:semiHidden="1" w:unhideWhenUsed="1"/>
+    <w:lsdException w:name="Body Text 2" w:semiHidden="1" w:unhideWhenUsed="1"/>
+    <w:lsdException w:name="Body Text 3" w:semiHidden="1" w:unhideWhenUsed="1"/>
+    <w:lsdException w:name="Body Text Indent 2" w:semiHidden="1" w:unhideWhenUsed="1"/>
+    <w:lsdException w:name="Body Text Indent 3" w:semiHidden="1" w:unhideWhenUsed="1"/>
+    <w:lsdException w:name="Block Text" w:semiHidden="1" w:unhideWhenUsed="1"/>
+    <w:lsdException w:name="Hyperlink" w:semiHidden="1" w:unhideWhenUsed="1"/>
+    <w:lsdException w:name="FollowedHyperlink" w:semiHidden="1" w:unhideWhenUsed="1"/>
     <w:lsdException w:name="Strong" w:uiPriority="22" w:qFormat="1"/>
     <w:lsdException w:name="Emphasis" w:uiPriority="20" w:qFormat="1"/>
-    <w:lsdException w:unhideWhenUsed="1" w:semiHidden="1" w:name="Document Map"/>
-    <w:lsdException w:unhideWhenUsed="1" w:semiHidden="1" w:name="Plain Text"/>
-    <w:lsdException w:unhideWhenUsed="1" w:semiHidden="1" w:name="E-mail Signature"/>
-    <w:lsdException w:unhideWhenUsed="1" w:semiHidden="1" w:name="HTML Top of Form"/>
-    <w:lsdException w:unhideWhenUsed="1" w:semiHidden="1" w:name="HTML Bottom of Form"/>
-    <w:lsdException w:unhideWhenUsed="1" w:semiHidden="1" w:name="Normal (Web)"/>
-    <w:lsdException w:unhideWhenUsed="1" w:semiHidden="1" w:name="HTML Acronym"/>
-    <w:lsdException w:unhideWhenUsed="1" w:semiHidden="1" w:name="HTML Address"/>
-    <w:lsdException w:unhideWhenUsed="1" w:semiHidden="1" w:name="HTML Cite"/>
-    <w:lsdException w:unhideWhenUsed="1" w:semiHidden="1" w:name="HTML Code"/>
-    <w:lsdException w:unhideWhenUsed="1" w:semiHidden="1" w:name="HTML Definition"/>
-    <w:lsdException w:unhideWhenUsed="1" w:semiHidden="1" w:name="HTML Keyboard"/>
-    <w:lsdException w:unhideWhenUsed="1" w:semiHidden="1" w:name="HTML Preformatted"/>
-    <w:lsdException w:unhideWhenUsed="1" w:semiHidden="1" w:name="HTML Sample"/>
-    <w:lsdException w:unhideWhenUsed="1" w:semiHidden="1" w:name="HTML Typewriter"/>
-    <w:lsdException w:unhideWhenUsed="1" w:semiHidden="1" w:name="HTML Variable"/>
-    <w:lsdException w:unhideWhenUsed="1" w:semiHidden="1" w:name="Normal Table"/>
-    <w:lsdException w:unhideWhenUsed="1" w:semiHidden="1" w:name="annotation subject"/>
-    <w:lsdException w:unhideWhenUsed="1" w:semiHidden="1" w:name="No List"/>
-    <w:lsdException w:unhideWhenUsed="1" w:semiHidden="1" w:name="Outline List 1"/>
-    <w:lsdException w:unhideWhenUsed="1" w:semiHidden="1" w:name="Outline List 2"/>
-    <w:lsdException w:unhideWhenUsed="1" w:semiHidden="1" w:name="Outline List 3"/>
-    <w:lsdException w:unhideWhenUsed="1" w:semiHidden="1" w:name="Table Simple 1"/>
-    <w:lsdException w:unhideWhenUsed="1" w:semiHidden="1" w:name="Table Simple 2"/>
-    <w:lsdException w:unhideWhenUsed="1" w:semiHidden="1" w:name="Table Simple 3"/>
-    <w:lsdException w:unhideWhenUsed="1" w:semiHidden="1" w:name="Table Classic 1"/>
-    <w:lsdException w:unhideWhenUsed="1" w:semiHidden="1" w:name="Table Classic 2"/>
-    <w:lsdException w:unhideWhenUsed="1" w:semiHidden="1" w:name="Table Classic 3"/>
-    <w:lsdException w:unhideWhenUsed="1" w:semiHidden="1" w:name="Table Classic 4"/>
-    <w:lsdException w:unhideWhenUsed="1" w:semiHidden="1" w:name="Table Colorful 1"/>
-    <w:lsdException w:unhideWhenUsed="1" w:semiHidden="1" w:name="Table Colorful 2"/>
-    <w:lsdException w:unhideWhenUsed="1" w:semiHidden="1" w:name="Table Colorful 3"/>
-    <w:lsdException w:unhideWhenUsed="1" w:semiHidden="1" w:name="Table Columns 1"/>
-    <w:lsdException w:unhideWhenUsed="1" w:semiHidden="1" w:name="Table Columns 2"/>
-    <w:lsdException w:unhideWhenUsed="1" w:semiHidden="1" w:name="Table Columns 3"/>
-    <w:lsdException w:unhideWhenUsed="1" w:semiHidden="1" w:name="Table Columns 4"/>
-    <w:lsdException w:unhideWhenUsed="1" w:semiHidden="1" w:name="Table Columns 5"/>
-    <w:lsdException w:unhideWhenUsed="1" w:semiHidden="1" w:name="Table Grid 1"/>
-    <w:lsdException w:unhideWhenUsed="1" w:semiHidden="1" w:name="Table Grid 2"/>
-    <w:lsdException w:unhideWhenUsed="1" w:semiHidden="1" w:name="Table Grid 3"/>
-    <w:lsdException w:unhideWhenUsed="1" w:semiHidden="1" w:name="Table Grid 4"/>
-    <w:lsdException w:unhideWhenUsed="1" w:semiHidden="1" w:name="Table Grid 5"/>
-    <w:lsdException w:unhideWhenUsed="1" w:semiHidden="1" w:name="Table Grid 6"/>
-    <w:lsdException w:unhideWhenUsed="1" w:semiHidden="1" w:name="Table Grid 7"/>
-    <w:lsdException w:unhideWhenUsed="1" w:semiHidden="1" w:name="Table Grid 8"/>
-    <w:lsdException w:unhideWhenUsed="1" w:semiHidden="1" w:name="Table List 1"/>
-    <w:lsdException w:unhideWhenUsed="1" w:semiHidden="1" w:name="Table List 2"/>
-    <w:lsdException w:unhideWhenUsed="1" w:semiHidden="1" w:name="Table List 3"/>
-    <w:lsdException w:unhideWhenUsed="1" w:semiHidden="1" w:name="Table List 4"/>
-    <w:lsdException w:unhideWhenUsed="1" w:semiHidden="1" w:name="Table List 5"/>
-    <w:lsdException w:unhideWhenUsed="1" w:semiHidden="1" w:name="Table List 6"/>
-    <w:lsdException w:unhideWhenUsed="1" w:semiHidden="1" w:name="Table List 7"/>
-    <w:lsdException w:unhideWhenUsed="1" w:semiHidden="1" w:name="Table List 8"/>
-    <w:lsdException w:unhideWhenUsed="1" w:semiHidden="1" w:name="Table 3D effects 1"/>
-    <w:lsdException w:unhideWhenUsed="1" w:semiHidden="1" w:name="Table 3D effects 2"/>
-    <w:lsdException w:unhideWhenUsed="1" w:semiHidden="1" w:name="Table 3D effects 3"/>
-    <w:lsdException w:unhideWhenUsed="1" w:semiHidden="1" w:name="Table Contemporary"/>
-    <w:lsdException w:unhideWhenUsed="1" w:semiHidden="1" w:name="Table Elegant"/>
-    <w:lsdException w:unhideWhenUsed="1" w:semiHidden="1" w:name="Table Professional"/>
-    <w:lsdException w:unhideWhenUsed="1" w:semiHidden="1" w:name="Table Subtle 1"/>
-    <w:lsdException w:unhideWhenUsed="1" w:semiHidden="1" w:name="Table Subtle 2"/>
-    <w:lsdException w:unhideWhenUsed="1" w:semiHidden="1" w:name="Table Web 1"/>
-    <w:lsdException w:unhideWhenUsed="1" w:semiHidden="1" w:name="Table Web 2"/>
-    <w:lsdException w:unhideWhenUsed="1" w:semiHidden="1" w:name="Table Web 3"/>
-    <w:lsdException w:unhideWhenUsed="1" w:semiHidden="1" w:name="Balloon Text"/>
+    <w:lsdException w:name="Document Map" w:semiHidden="1" w:unhideWhenUsed="1"/>
+    <w:lsdException w:name="Plain Text" w:semiHidden="1" w:unhideWhenUsed="1"/>
+    <w:lsdException w:name="E-mail Signature" w:semiHidden="1" w:unhideWhenUsed="1"/>
+    <w:lsdException w:name="HTML Top of Form" w:semiHidden="1" w:unhideWhenUsed="1"/>
+    <w:lsdException w:name="HTML Bottom of Form" w:semiHidden="1" w:unhideWhenUsed="1"/>
+    <w:lsdException w:name="Normal (Web)" w:semiHidden="1" w:unhideWhenUsed="1"/>
+    <w:lsdException w:name="HTML Acronym" w:semiHidden="1" w:unhideWhenUsed="1"/>
+    <w:lsdException w:name="HTML Address" w:semiHidden="1" w:unhideWhenUsed="1"/>
+    <w:lsdException w:name="HTML Cite" w:semiHidden="1" w:unhideWhenUsed="1"/>
+    <w:lsdException w:name="HTML Code" w:semiHidden="1" w:unhideWhenUsed="1"/>
+    <w:lsdException w:name="HTML Definition" w:semiHidden="1" w:unhideWhenUsed="1"/>
+    <w:lsdException w:name="HTML Keyboard" w:semiHidden="1" w:unhideWhenUsed="1"/>
+    <w:lsdException w:name="HTML Preformatted" w:semiHidden="1" w:unhideWhenUsed="1"/>
+    <w:lsdException w:name="HTML Sample" w:semiHidden="1" w:unhideWhenUsed="1"/>
+    <w:lsdException w:name="HTML Typewriter" w:semiHidden="1" w:unhideWhenUsed="1"/>
+    <w:lsdException w:name="HTML Variable" w:semiHidden="1" w:unhideWhenUsed="1"/>
+    <w:lsdException w:name="Normal Table" w:semiHidden="1" w:unhideWhenUsed="1"/>
+    <w:lsdException w:name="annotation subject" w:semiHidden="1" w:unhideWhenUsed="1"/>
+    <w:lsdException w:name="No List" w:semiHidden="1" w:unhideWhenUsed="1"/>
+    <w:lsdException w:name="Outline List 1" w:semiHidden="1" w:unhideWhenUsed="1"/>
+    <w:lsdException w:name="Outline List 2" w:semiHidden="1" w:unhideWhenUsed="1"/>
+    <w:lsdException w:name="Outline List 3" w:semiHidden="1" w:unhideWhenUsed="1"/>
+    <w:lsdException w:name="Table Simple 1" w:semiHidden="1" w:unhideWhenUsed="1"/>
+    <w:lsdException w:name="Table Simple 2" w:semiHidden="1" w:unhideWhenUsed="1"/>
+    <w:lsdException w:name="Table Simple 3" w:semiHidden="1" w:unhideWhenUsed="1"/>
+    <w:lsdException w:name="Table Classic 1" w:semiHidden="1" w:unhideWhenUsed="1"/>
+    <w:lsdException w:name="Table Classic 2" w:semiHidden="1" w:unhideWhenUsed="1"/>
+    <w:lsdException w:name="Table Classic 3" w:semiHidden="1" w:unhideWhenUsed="1"/>
+    <w:lsdException w:name="Table Classic 4" w:semiHidden="1" w:unhideWhenUsed="1"/>
+    <w:lsdException w:name="Table Colorful 1" w:semiHidden="1" w:unhideWhenUsed="1"/>
+    <w:lsdException w:name="Table Colorful 2" w:semiHidden="1" w:unhideWhenUsed="1"/>
+    <w:lsdException w:name="Table Colorful 3" w:semiHidden="1" w:unhideWhenUsed="1"/>
+    <w:lsdException w:name="Table Columns 1" w:semiHidden="1" w:unhideWhenUsed="1"/>
+    <w:lsdException w:name="Table Columns 2" w:semiHidden="1" w:unhideWhenUsed="1"/>
+    <w:lsdException w:name="Table Columns 3" w:semiHidden="1" w:unhideWhenUsed="1"/>
+    <w:lsdException w:name="Table Columns 4" w:semiHidden="1" w:unhideWhenUsed="1"/>
+    <w:lsdException w:name="Table Columns 5" w:semiHidden="1" w:unhideWhenUsed="1"/>
+    <w:lsdException w:name="Table Grid 1" w:semiHidden="1" w:unhideWhenUsed="1"/>
+    <w:lsdException w:name="Table Grid 2" w:semiHidden="1" w:unhideWhenUsed="1"/>
+    <w:lsdException w:name="Table Grid 3" w:semiHidden="1" w:unhideWhenUsed="1"/>
+    <w:lsdException w:name="Table Grid 4" w:semiHidden="1" w:unhideWhenUsed="1"/>
+    <w:lsdException w:name="Table Grid 5" w:semiHidden="1" w:unhideWhenUsed="1"/>
+    <w:lsdException w:name="Table Grid 6" w:semiHidden="1" w:unhideWhenUsed="1"/>
+    <w:lsdException w:name="Table Grid 7" w:semiHidden="1" w:unhideWhenUsed="1"/>
+    <w:lsdException w:name="Table Grid 8" w:semiHidden="1" w:unhideWhenUsed="1"/>
+    <w:lsdException w:name="Table List 1" w:semiHidden="1" w:unhideWhenUsed="1"/>
+    <w:lsdException w:name="Table List 2" w:semiHidden="1" w:unhideWhenUsed="1"/>
+    <w:lsdException w:name="Table List 3" w:semiHidden="1" w:unhideWhenUsed="1"/>
+    <w:lsdException w:name="Table List 4" w:semiHidden="1" w:unhideWhenUsed="1"/>
+    <w:lsdException w:name="Table List 5" w:semiHidden="1" w:unhideWhenUsed="1"/>
+    <w:lsdException w:name="Table List 6" w:semiHidden="1" w:unhideWhenUsed="1"/>
+    <w:lsdException w:name="Table List 7" w:semiHidden="1" w:unhideWhenUsed="1"/>
+    <w:lsdException w:name="Table List 8" w:semiHidden="1" w:unhideWhenUsed="1"/>
+    <w:lsdException w:name="Table 3D effects 1" w:semiHidden="1" w:unhideWhenUsed="1"/>
+    <w:lsdException w:name="Table 3D effects 2" w:semiHidden="1" w:unhideWhenUsed="1"/>
+    <w:lsdException w:name="Table 3D effects 3" w:semiHidden="1" w:unhideWhenUsed="1"/>
+    <w:lsdException w:name="Table Contemporary" w:semiHidden="1" w:unhideWhenUsed="1"/>
+    <w:lsdException w:name="Table Elegant" w:semiHidden="1" w:unhideWhenUsed="1"/>
+    <w:lsdException w:name="Table Professional" w:semiHidden="1" w:unhideWhenUsed="1"/>
+    <w:lsdException w:name="Table Subtle 1" w:semiHidden="1" w:unhideWhenUsed="1"/>
+    <w:lsdException w:name="Table Subtle 2" w:semiHidden="1" w:unhideWhenUsed="1"/>
+    <w:lsdException w:name="Table Web 1" w:semiHidden="1" w:unhideWhenUsed="1"/>
+    <w:lsdException w:name="Table Web 2" w:semiHidden="1" w:unhideWhenUsed="1"/>
+    <w:lsdException w:name="Table Web 3" w:semiHidden="1" w:unhideWhenUsed="1"/>
+    <w:lsdException w:name="Balloon Text" w:semiHidden="1" w:unhideWhenUsed="1"/>
     <w:lsdException w:name="Table Grid" w:uiPriority="39"/>
-    <w:lsdException w:unhideWhenUsed="1" w:semiHidden="1" w:name="Table Theme"/>
-    <w:lsdException w:semiHidden="1" w:name="Placeholder Text"/>
+    <w:lsdException w:name="Table Theme" w:semiHidden="1" w:unhideWhenUsed="1"/>
+    <w:lsdException w:name="Placeholder Text" w:semiHidden="1"/>
     <w:lsdException w:name="No Spacing" w:uiPriority="1" w:qFormat="1"/>
     <w:lsdException w:name="Light Shading" w:uiPriority="60"/>
     <w:lsdException w:name="Light List" w:uiPriority="61"/>
@@ -384,7 +358,7 @@
     <w:lsdException w:name="Medium Shading 1 Accent 1" w:uiPriority="63"/>
     <w:lsdException w:name="Medium Shading 2 Accent 1" w:uiPriority="64"/>
     <w:lsdException w:name="Medium List 1 Accent 1" w:uiPriority="65"/>
-    <w:lsdException w:semiHidden="1" w:name="Revision"/>
+    <w:lsdException w:name="Revision" w:semiHidden="1"/>
     <w:lsdException w:name="List Paragraph" w:uiPriority="34" w:qFormat="1"/>
     <w:lsdException w:name="Quote" w:uiPriority="29" w:qFormat="1"/>
     <w:lsdException w:name="Intense Quote" w:uiPriority="30" w:qFormat="1"/>
@@ -471,8 +445,8 @@
     <w:lsdException w:name="Subtle Reference" w:uiPriority="31" w:qFormat="1"/>
     <w:lsdException w:name="Intense Reference" w:uiPriority="32" w:qFormat="1"/>
     <w:lsdException w:name="Book Title" w:uiPriority="33" w:qFormat="1"/>
-    <w:lsdException w:unhideWhenUsed="1" w:semiHidden="1" w:name="Bibliography" w:uiPriority="37"/>
-    <w:lsdException w:unhideWhenUsed="1" w:semiHidden="1" w:name="TOC Heading" w:uiPriority="39" w:qFormat="1"/>
+    <w:lsdException w:name="Bibliography" w:semiHidden="1" w:uiPriority="37" w:unhideWhenUsed="1"/>
+    <w:lsdException w:name="TOC Heading" w:semiHidden="1" w:uiPriority="39" w:unhideWhenUsed="1" w:qFormat="1"/>
     <w:lsdException w:name="Plain Table 1" w:uiPriority="41"/>
     <w:lsdException w:name="Plain Table 2" w:uiPriority="42"/>
     <w:lsdException w:name="Plain Table 3" w:uiPriority="43"/>
@@ -578,11 +552,11 @@
     <w:lsdException w:name="List Table 6 Colorful Accent 6" w:uiPriority="51"/>
     <w:lsdException w:name="List Table 7 Colorful Accent 6" w:uiPriority="52"/>
   </w:latentStyles>
-  <w:style w:default="1" w:styleId="Normal" w:type="paragraph">
+  <w:style w:type="paragraph" w:default="1" w:styleId="Normal">
     <w:name w:val="Normal"/>
     <w:qFormat/>
   </w:style>
-  <w:style w:styleId="Titre1" w:type="paragraph">
+  <w:style w:type="paragraph" w:styleId="Titre1">
     <w:name w:val="heading 1"/>
     <w:basedOn w:val="Normal"/>
     <w:link w:val="Titre1Car"/>
@@ -590,11 +564,11 @@
     <w:qFormat/>
     <w:rsid w:val="0025694C"/>
     <w:pPr>
-      <w:spacing w:line="240" w:before="100" w:beforeAutospacing="1" w:after="100" w:lineRule="auto" w:afterAutospacing="1"/>
+      <w:spacing w:before="100" w:beforeAutospacing="1" w:after="100" w:afterAutospacing="1" w:line="240" w:lineRule="auto"/>
       <w:outlineLvl w:val="0"/>
     </w:pPr>
     <w:rPr>
-      <w:rFonts w:hAnsi="Times New Roman" w:cs="Times New Roman" w:eastAsia="Times New Roman" w:ascii="Times New Roman"/>
+      <w:rFonts w:ascii="Times New Roman" w:eastAsia="Times New Roman" w:hAnsi="Times New Roman" w:cs="Times New Roman"/>
       <w:b/>
       <w:bCs/>
       <w:kern w:val="36"/>
@@ -602,13 +576,13 @@
       <w:szCs w:val="48"/>
     </w:rPr>
   </w:style>
-  <w:style w:default="1" w:styleId="Policepardfaut" w:type="character">
+  <w:style w:type="character" w:default="1" w:styleId="Policepardfaut">
     <w:name w:val="Default Paragraph Font"/>
     <w:uiPriority w:val="1"/>
     <w:semiHidden/>
     <w:unhideWhenUsed/>
   </w:style>
-  <w:style w:default="1" w:styleId="TableauNormal" w:type="table">
+  <w:style w:type="table" w:default="1" w:styleId="TableauNormal">
     <w:name w:val="Normal Table"/>
     <w:uiPriority w:val="99"/>
     <w:semiHidden/>
@@ -623,20 +597,20 @@
       </w:tblCellMar>
     </w:tblPr>
   </w:style>
-  <w:style w:default="1" w:styleId="Aucuneliste" w:type="numbering">
+  <w:style w:type="numbering" w:default="1" w:styleId="Aucuneliste">
     <w:name w:val="No List"/>
     <w:uiPriority w:val="99"/>
     <w:semiHidden/>
     <w:unhideWhenUsed/>
   </w:style>
-  <w:style w:styleId="Titre1Car" w:customStyle="1" w:type="character">
+  <w:style w:type="character" w:customStyle="1" w:styleId="Titre1Car">
     <w:name w:val="Titre 1 Car"/>
     <w:basedOn w:val="Policepardfaut"/>
     <w:link w:val="Titre1"/>
     <w:uiPriority w:val="9"/>
     <w:rsid w:val="0025694C"/>
     <w:rPr>
-      <w:rFonts w:hAnsi="Times New Roman" w:cs="Times New Roman" w:eastAsia="Times New Roman" w:ascii="Times New Roman"/>
+      <w:rFonts w:ascii="Times New Roman" w:eastAsia="Times New Roman" w:hAnsi="Times New Roman" w:cs="Times New Roman"/>
       <w:b/>
       <w:bCs/>
       <w:kern w:val="36"/>
@@ -644,7 +618,7 @@
       <w:szCs w:val="48"/>
     </w:rPr>
   </w:style>
-  <w:style w:styleId="NormalWeb" w:type="paragraph">
+  <w:style w:type="paragraph" w:styleId="NormalWeb">
     <w:name w:val="Normal (Web)"/>
     <w:basedOn w:val="Normal"/>
     <w:uiPriority w:val="99"/>
@@ -652,10 +626,10 @@
     <w:unhideWhenUsed/>
     <w:rsid w:val="0025694C"/>
     <w:pPr>
-      <w:spacing w:line="240" w:before="100" w:beforeAutospacing="1" w:after="100" w:lineRule="auto" w:afterAutospacing="1"/>
+      <w:spacing w:before="100" w:beforeAutospacing="1" w:after="100" w:afterAutospacing="1" w:line="240" w:lineRule="auto"/>
     </w:pPr>
     <w:rPr>
-      <w:rFonts w:hAnsi="Times New Roman" w:cs="Times New Roman" w:eastAsia="Times New Roman" w:ascii="Times New Roman"/>
+      <w:rFonts w:ascii="Times New Roman" w:eastAsia="Times New Roman" w:hAnsi="Times New Roman" w:cs="Times New Roman"/>
       <w:sz w:val="24"/>
       <w:szCs w:val="24"/>
     </w:rPr>

</xml_diff>